<commit_message>
contract text slightly edited
</commit_message>
<xml_diff>
--- a/summer2017-contract.docx
+++ b/summer2017-contract.docx
@@ -101,187 +101,185 @@
       <w:r>
         <w:t>, Москва</w:t>
       </w:r>
-      <w:bookmarkStart w:id="1" w:name="_GoBack"/>
+    </w:p>
+    <w:p>
+      <w:pPr>
+        <w:contextualSpacing w:val="0"/>
+      </w:pPr>
+      <w:r>
+        <w:t xml:space="preserve">Исполнитель в лице </w:t>
+      </w:r>
+      <w:r>
+        <w:t>и</w:t>
+      </w:r>
+      <w:r>
+        <w:t>ндивидуальн</w:t>
+      </w:r>
+      <w:r>
+        <w:t>ого</w:t>
+      </w:r>
+      <w:r>
+        <w:t xml:space="preserve"> предпринимател</w:t>
+      </w:r>
+      <w:r>
+        <w:t>я</w:t>
+      </w:r>
+      <w:r>
+        <w:t xml:space="preserve"> </w:t>
+      </w:r>
+      <w:proofErr w:type="spellStart"/>
+      <w:r>
+        <w:t>Хисамбеев</w:t>
+      </w:r>
+      <w:r>
+        <w:t>а</w:t>
+      </w:r>
+      <w:proofErr w:type="spellEnd"/>
+      <w:r>
+        <w:t xml:space="preserve"> Ильдар</w:t>
+      </w:r>
+      <w:r>
+        <w:t>а</w:t>
+      </w:r>
+      <w:r>
+        <w:t xml:space="preserve"> </w:t>
+      </w:r>
+      <w:proofErr w:type="spellStart"/>
+      <w:r>
+        <w:t>Шамилевич</w:t>
+      </w:r>
+      <w:r>
+        <w:t>а</w:t>
+      </w:r>
+      <w:proofErr w:type="spellEnd"/>
+      <w:r>
+        <w:t>, действующ</w:t>
+      </w:r>
+      <w:r>
+        <w:t>его</w:t>
+      </w:r>
+      <w:r>
+        <w:t xml:space="preserve"> на основании Свидетельства о государственной регистрации серия 77 №017742893 от 15.02.2016</w:t>
+      </w:r>
+      <w:r>
+        <w:t>, и Заказчик, являющийся законным представителем Участника и действующий в его интересах, совместно именуемые Стороны, заключили Договор о нижеследующем.</w:t>
+      </w:r>
+    </w:p>
+    <w:p>
+      <w:pPr>
+        <w:pStyle w:val="2"/>
+        <w:contextualSpacing w:val="0"/>
+      </w:pPr>
+      <w:bookmarkStart w:id="1" w:name="_buumki5r4w6o" w:colFirst="0" w:colLast="0"/>
       <w:bookmarkEnd w:id="1"/>
-    </w:p>
-    <w:p>
-      <w:pPr>
-        <w:contextualSpacing w:val="0"/>
-      </w:pPr>
-      <w:r>
-        <w:t xml:space="preserve">Исполнитель в лице </w:t>
-      </w:r>
-      <w:r>
-        <w:t>и</w:t>
-      </w:r>
-      <w:r>
-        <w:t>ндивидуальн</w:t>
-      </w:r>
-      <w:r>
-        <w:t>ого</w:t>
-      </w:r>
-      <w:r>
-        <w:t xml:space="preserve"> предпринимател</w:t>
-      </w:r>
-      <w:r>
-        <w:t>я</w:t>
-      </w:r>
-      <w:r>
-        <w:t xml:space="preserve"> </w:t>
+      <w:r>
+        <w:t>1. Термины</w:t>
+      </w:r>
+    </w:p>
+    <w:p>
+      <w:pPr>
+        <w:contextualSpacing w:val="0"/>
+      </w:pPr>
+      <w:r>
+        <w:t>1.1. Договор — настоящий документ на трех страницах в двух подлинных экземплярах, все приложения, все дополнительные соглашения и электронные документы, отвечающие условиям пункта 6.3.</w:t>
+      </w:r>
+    </w:p>
+    <w:p>
+      <w:pPr>
+        <w:contextualSpacing w:val="0"/>
+      </w:pPr>
+      <w:r>
+        <w:t xml:space="preserve">1.2. Школа — </w:t>
+      </w:r>
+      <w:r>
+        <w:t>Лет</w:t>
+      </w:r>
+      <w:r>
+        <w:t xml:space="preserve">няя Пуанкаре-школа 2017, </w:t>
+      </w:r>
+      <w:r>
+        <w:t xml:space="preserve">совокупность мероприятий, проводимых Исполнителем на территории Базы с </w:t>
+      </w:r>
+      <w:r>
+        <w:t>13</w:t>
+      </w:r>
+      <w:r>
+        <w:t>.0</w:t>
+      </w:r>
+      <w:r>
+        <w:t>8</w:t>
+      </w:r>
+      <w:r>
+        <w:t>.2017</w:t>
+      </w:r>
+      <w:r>
+        <w:t xml:space="preserve"> по </w:t>
+      </w:r>
+      <w:r>
+        <w:t>26</w:t>
+      </w:r>
+      <w:r>
+        <w:t>.0</w:t>
+      </w:r>
+      <w:r>
+        <w:t>8</w:t>
+      </w:r>
+      <w:r>
+        <w:t>.2017</w:t>
+      </w:r>
+      <w:r>
+        <w:t>.</w:t>
+      </w:r>
+    </w:p>
+    <w:p>
+      <w:pPr>
+        <w:contextualSpacing w:val="0"/>
+      </w:pPr>
+      <w:r>
+        <w:t xml:space="preserve">1.3. </w:t>
+      </w:r>
+      <w:proofErr w:type="gramStart"/>
+      <w:r>
+        <w:t xml:space="preserve">База — место проведения Школы, </w:t>
+      </w:r>
+      <w:r>
+        <w:t>база отдыха</w:t>
+      </w:r>
+      <w:r>
+        <w:t xml:space="preserve"> «</w:t>
+      </w:r>
+      <w:r>
+        <w:t>К</w:t>
+      </w:r>
+      <w:r>
+        <w:t>азачок</w:t>
+      </w:r>
+      <w:r>
+        <w:t xml:space="preserve">», адрес — </w:t>
+      </w:r>
+      <w:r>
+        <w:t xml:space="preserve">Ростовская область, Азовский район, </w:t>
       </w:r>
       <w:proofErr w:type="spellStart"/>
       <w:r>
-        <w:t>Хисамбеев</w:t>
-      </w:r>
-      <w:r>
-        <w:t>а</w:t>
+        <w:t>Павло</w:t>
       </w:r>
       <w:proofErr w:type="spellEnd"/>
       <w:r>
-        <w:t xml:space="preserve"> Ильдар</w:t>
-      </w:r>
-      <w:r>
-        <w:t>а</w:t>
-      </w:r>
-      <w:r>
-        <w:t xml:space="preserve"> </w:t>
-      </w:r>
-      <w:proofErr w:type="spellStart"/>
-      <w:r>
-        <w:t>Шамилевич</w:t>
-      </w:r>
-      <w:r>
-        <w:t>а</w:t>
-      </w:r>
-      <w:proofErr w:type="spellEnd"/>
-      <w:r>
-        <w:t>, действующ</w:t>
-      </w:r>
-      <w:r>
-        <w:t>его</w:t>
-      </w:r>
-      <w:r>
-        <w:t xml:space="preserve"> на основании Свидетельства о государственной регистрации серия 77 №017742893 от 15.02.2016</w:t>
-      </w:r>
-      <w:r>
-        <w:t>, и Заказчик, являющийся законным представителем Участника и действующий в его интересах, совместно именуемые Стороны, заключили Договор о нижеследующем.</w:t>
-      </w:r>
+        <w:t>-Очаковская коса</w:t>
+      </w:r>
+      <w:r>
+        <w:t>.</w:t>
+      </w:r>
+      <w:proofErr w:type="gramEnd"/>
     </w:p>
     <w:p>
       <w:pPr>
         <w:pStyle w:val="2"/>
         <w:contextualSpacing w:val="0"/>
       </w:pPr>
-      <w:bookmarkStart w:id="2" w:name="_buumki5r4w6o" w:colFirst="0" w:colLast="0"/>
+      <w:bookmarkStart w:id="2" w:name="_95aagp9bafvx" w:colFirst="0" w:colLast="0"/>
       <w:bookmarkEnd w:id="2"/>
-      <w:r>
-        <w:t>1. Термины</w:t>
-      </w:r>
-    </w:p>
-    <w:p>
-      <w:pPr>
-        <w:contextualSpacing w:val="0"/>
-      </w:pPr>
-      <w:r>
-        <w:t>1.1. Договор — настоящий документ на трех страницах в двух подлинных экземплярах, все приложения, все дополнительные соглашения и электронные документы, отвечающие условиям пункта 6.3.</w:t>
-      </w:r>
-    </w:p>
-    <w:p>
-      <w:pPr>
-        <w:contextualSpacing w:val="0"/>
-      </w:pPr>
-      <w:r>
-        <w:t xml:space="preserve">1.2. Школа — </w:t>
-      </w:r>
-      <w:r>
-        <w:t>Лет</w:t>
-      </w:r>
-      <w:r>
-        <w:t xml:space="preserve">няя Пуанкаре-школа 2017, </w:t>
-      </w:r>
-      <w:r>
-        <w:t xml:space="preserve">совокупность мероприятий, проводимых Исполнителем на территории Базы с </w:t>
-      </w:r>
-      <w:r>
-        <w:t>13</w:t>
-      </w:r>
-      <w:r>
-        <w:t>.0</w:t>
-      </w:r>
-      <w:r>
-        <w:t>8</w:t>
-      </w:r>
-      <w:r>
-        <w:t>.2017</w:t>
-      </w:r>
-      <w:r>
-        <w:t xml:space="preserve"> по </w:t>
-      </w:r>
-      <w:r>
-        <w:t>26</w:t>
-      </w:r>
-      <w:r>
-        <w:t>.0</w:t>
-      </w:r>
-      <w:r>
-        <w:t>8</w:t>
-      </w:r>
-      <w:r>
-        <w:t>.2017</w:t>
-      </w:r>
-      <w:r>
-        <w:t>.</w:t>
-      </w:r>
-    </w:p>
-    <w:p>
-      <w:pPr>
-        <w:contextualSpacing w:val="0"/>
-      </w:pPr>
-      <w:r>
-        <w:t xml:space="preserve">1.3. </w:t>
-      </w:r>
-      <w:proofErr w:type="gramStart"/>
-      <w:r>
-        <w:t xml:space="preserve">База — место проведения Школы, </w:t>
-      </w:r>
-      <w:r>
-        <w:t>база отдыха</w:t>
-      </w:r>
-      <w:r>
-        <w:t xml:space="preserve"> «</w:t>
-      </w:r>
-      <w:r>
-        <w:t>К</w:t>
-      </w:r>
-      <w:r>
-        <w:t>азачок</w:t>
-      </w:r>
-      <w:r>
-        <w:t xml:space="preserve">», адрес — </w:t>
-      </w:r>
-      <w:r>
-        <w:t xml:space="preserve">Ростовская область, Азовский район, </w:t>
-      </w:r>
-      <w:proofErr w:type="spellStart"/>
-      <w:r>
-        <w:t>Павло</w:t>
-      </w:r>
-      <w:proofErr w:type="spellEnd"/>
-      <w:r>
-        <w:t>-Очаковская коса</w:t>
-      </w:r>
-      <w:r>
-        <w:t>.</w:t>
-      </w:r>
-      <w:proofErr w:type="gramEnd"/>
-    </w:p>
-    <w:p>
-      <w:pPr>
-        <w:pStyle w:val="2"/>
-        <w:contextualSpacing w:val="0"/>
-      </w:pPr>
-      <w:bookmarkStart w:id="3" w:name="_95aagp9bafvx" w:colFirst="0" w:colLast="0"/>
-      <w:bookmarkEnd w:id="3"/>
       <w:r>
         <w:t>2. Предмет договора</w:t>
       </w:r>
@@ -472,8 +470,8 @@
         <w:pStyle w:val="2"/>
         <w:contextualSpacing w:val="0"/>
       </w:pPr>
-      <w:bookmarkStart w:id="4" w:name="_2u2ohef2xk17" w:colFirst="0" w:colLast="0"/>
-      <w:bookmarkEnd w:id="4"/>
+      <w:bookmarkStart w:id="3" w:name="_2u2ohef2xk17" w:colFirst="0" w:colLast="0"/>
+      <w:bookmarkEnd w:id="3"/>
       <w:r>
         <w:t>3. Права и обязанности</w:t>
       </w:r>
@@ -546,7 +544,12 @@
         <w:contextualSpacing w:val="0"/>
       </w:pPr>
       <w:r>
-        <w:t>расселение по возрастному и половому признаку в однокомнатных и двухкомнатных номерах Базы не более</w:t>
+        <w:t>расселение по возрастному и половому признаку в однокомнатных</w:t>
+      </w:r>
+      <w:bookmarkStart w:id="4" w:name="_GoBack"/>
+      <w:bookmarkEnd w:id="4"/>
+      <w:r>
+        <w:t xml:space="preserve"> номерах Базы не более</w:t>
       </w:r>
       <w:r>
         <w:t xml:space="preserve"> </w:t>
@@ -1587,7 +1590,7 @@
       <w:rPr>
         <w:noProof/>
       </w:rPr>
-      <w:t>1</w:t>
+      <w:t>2</w:t>
     </w:r>
     <w:r>
       <w:fldChar w:fldCharType="end"/>

</xml_diff>